<commit_message>
Fix: error 404 quando tentando buscar os dados de plantas Quando rodando o comando `curl http://localhost:1337/api/planta` Mesmo com o servidor rodando e com dados adicionados e publicados , o erro 404 era retornado. Isso estava ocorrendo porque o strapi espera o nome do endpoint no plural, ou seja, `/api/plantas` e não `/api/planta`. Agora o arquivo `/frontend/app/plantapage.tsx` foi atualizado para buscar os dados corretamente.
</commit_message>
<xml_diff>
--- a/docs/Documento_Visao_Catalogo_Jardim_Botanico_UFSM.docx
+++ b/docs/Documento_Visao_Catalogo_Jardim_Botanico_UFSM.docx
@@ -1,6 +1,6 @@
 
 <file path=word/document.xml><?xml version="1.0" encoding="utf-8"?>
-<w:document xmlns:o="urn:schemas-microsoft-com:office:office" xmlns:r="http://schemas.openxmlformats.org/officeDocument/2006/relationships" xmlns:v="urn:schemas-microsoft-com:vml" xmlns:w="http://schemas.openxmlformats.org/wordprocessingml/2006/main" xmlns:w10="urn:schemas-microsoft-com:office:word" xmlns:wp="http://schemas.openxmlformats.org/drawingml/2006/wordprocessingDrawing" xmlns:pic="http://schemas.openxmlformats.org/drawingml/2006/picture" xmlns:wps="http://schemas.microsoft.com/office/word/2010/wordprocessingShape" xmlns:wpg="http://schemas.microsoft.com/office/word/2010/wordprocessingGroup" xmlns:mc="http://schemas.openxmlformats.org/markup-compatibility/2006" xmlns:wp14="http://schemas.microsoft.com/office/word/2010/wordprocessingDrawing" xmlns:w14="http://schemas.microsoft.com/office/word/2010/wordml" xmlns:w15="http://schemas.microsoft.com/office/word/2012/wordml" mc:Ignorable="w14 wp14 w15">
+<w:document xmlns:o="urn:schemas-microsoft-com:office:office" xmlns:r="http://schemas.openxmlformats.org/officeDocument/2006/relationships" xmlns:v="urn:schemas-microsoft-com:vml" xmlns:w="http://schemas.openxmlformats.org/wordprocessingml/2006/main" xmlns:w10="urn:schemas-microsoft-com:office:word" xmlns:wp="http://schemas.openxmlformats.org/drawingml/2006/wordprocessingDrawing" xmlns:wps="http://schemas.microsoft.com/office/word/2010/wordprocessingShape" xmlns:wpg="http://schemas.microsoft.com/office/word/2010/wordprocessingGroup" xmlns:mc="http://schemas.openxmlformats.org/markup-compatibility/2006" xmlns:wp14="http://schemas.microsoft.com/office/word/2010/wordprocessingDrawing" xmlns:w14="http://schemas.microsoft.com/office/word/2010/wordml" xmlns:w15="http://schemas.microsoft.com/office/word/2012/wordml" mc:Ignorable="w14 wp14 w15">
   <w:body>
     <w:p>
       <w:pPr>
@@ -84,7 +84,7 @@
           <w:bottom w:w="0" w:type="dxa"/>
           <w:right w:w="108" w:type="dxa"/>
         </w:tblCellMar>
-        <w:tblLook w:val="04a0" w:noHBand="0" w:noVBand="1" w:firstColumn="1" w:lastRow="0" w:lastColumn="0" w:firstRow="1"/>
+        <w:tblLook w:firstRow="1" w:noVBand="1" w:lastRow="0" w:firstColumn="1" w:lastColumn="0" w:noHBand="0" w:val="04a0"/>
       </w:tblPr>
       <w:tblGrid>
         <w:gridCol w:w="4320"/>
@@ -215,9 +215,6 @@
             <w:r>
               <w:rPr/>
               <w:t>Inserção e manutenção dos dados</w:t>
-            </w:r>
-            <w:r>
-              <w:rPr/>
               <w:softHyphen/>
             </w:r>
           </w:p>
@@ -483,7 +480,15 @@
       </w:pPr>
       <w:r>
         <w:rPr/>
-        <w:t>Frontend: React, Tailwind CSS, HTML</w:t>
+        <w:t xml:space="preserve">Frontend: </w:t>
+      </w:r>
+      <w:r>
+        <w:rPr/>
+        <w:t>Next</w:t>
+      </w:r>
+      <w:r>
+        <w:rPr/>
+        <w:t>, Tailwind CSS, HTML</w:t>
       </w:r>
     </w:p>
     <w:p>
@@ -578,7 +583,7 @@
           <w:bottom w:w="0" w:type="dxa"/>
           <w:right w:w="108" w:type="dxa"/>
         </w:tblCellMar>
-        <w:tblLook w:val="04a0" w:noHBand="0" w:noVBand="1" w:firstColumn="1" w:lastRow="0" w:lastColumn="0" w:firstRow="1"/>
+        <w:tblLook w:firstRow="1" w:noVBand="1" w:lastRow="0" w:firstColumn="1" w:lastColumn="0" w:noHBand="0" w:val="04a0"/>
       </w:tblPr>
       <w:tblGrid>
         <w:gridCol w:w="4320"/>
@@ -988,7 +993,7 @@
           <w:bottom w:w="0" w:type="dxa"/>
           <w:right w:w="108" w:type="dxa"/>
         </w:tblCellMar>
-        <w:tblLook w:val="04a0" w:noHBand="0" w:noVBand="1" w:firstColumn="1" w:lastRow="0" w:lastColumn="0" w:firstRow="1"/>
+        <w:tblLook w:firstRow="1" w:noVBand="1" w:lastRow="0" w:firstColumn="1" w:lastColumn="0" w:noHBand="0" w:val="04a0"/>
       </w:tblPr>
       <w:tblGrid>
         <w:gridCol w:w="4320"/>
@@ -1320,6 +1325,7 @@
         </w:tabs>
         <w:ind w:left="1080" w:hanging="360"/>
       </w:pPr>
+      <w:rPr/>
     </w:lvl>
     <w:lvl w:ilvl="2">
       <w:start w:val="1"/>
@@ -1332,6 +1338,7 @@
         </w:tabs>
         <w:ind w:left="1440" w:hanging="360"/>
       </w:pPr>
+      <w:rPr/>
     </w:lvl>
     <w:lvl w:ilvl="3">
       <w:start w:val="1"/>
@@ -1344,6 +1351,7 @@
         </w:tabs>
         <w:ind w:left="1800" w:hanging="360"/>
       </w:pPr>
+      <w:rPr/>
     </w:lvl>
     <w:lvl w:ilvl="4">
       <w:start w:val="1"/>
@@ -1356,6 +1364,7 @@
         </w:tabs>
         <w:ind w:left="2160" w:hanging="360"/>
       </w:pPr>
+      <w:rPr/>
     </w:lvl>
     <w:lvl w:ilvl="5">
       <w:start w:val="1"/>
@@ -1368,6 +1377,7 @@
         </w:tabs>
         <w:ind w:left="2520" w:hanging="360"/>
       </w:pPr>
+      <w:rPr/>
     </w:lvl>
     <w:lvl w:ilvl="6">
       <w:start w:val="1"/>
@@ -1380,6 +1390,7 @@
         </w:tabs>
         <w:ind w:left="2880" w:hanging="360"/>
       </w:pPr>
+      <w:rPr/>
     </w:lvl>
     <w:lvl w:ilvl="7">
       <w:start w:val="1"/>
@@ -1392,6 +1403,7 @@
         </w:tabs>
         <w:ind w:left="3240" w:hanging="360"/>
       </w:pPr>
+      <w:rPr/>
     </w:lvl>
     <w:lvl w:ilvl="8">
       <w:start w:val="1"/>
@@ -1404,6 +1416,7 @@
         </w:tabs>
         <w:ind w:left="3600" w:hanging="360"/>
       </w:pPr>
+      <w:rPr/>
     </w:lvl>
   </w:abstractNum>
   <w:abstractNum w:abstractNumId="2">
@@ -1433,6 +1446,7 @@
         </w:tabs>
         <w:ind w:left="1080" w:hanging="360"/>
       </w:pPr>
+      <w:rPr/>
     </w:lvl>
     <w:lvl w:ilvl="2">
       <w:start w:val="1"/>
@@ -1445,6 +1459,7 @@
         </w:tabs>
         <w:ind w:left="1440" w:hanging="360"/>
       </w:pPr>
+      <w:rPr/>
     </w:lvl>
     <w:lvl w:ilvl="3">
       <w:start w:val="1"/>
@@ -1457,6 +1472,7 @@
         </w:tabs>
         <w:ind w:left="1800" w:hanging="360"/>
       </w:pPr>
+      <w:rPr/>
     </w:lvl>
     <w:lvl w:ilvl="4">
       <w:start w:val="1"/>
@@ -1469,6 +1485,7 @@
         </w:tabs>
         <w:ind w:left="2160" w:hanging="360"/>
       </w:pPr>
+      <w:rPr/>
     </w:lvl>
     <w:lvl w:ilvl="5">
       <w:start w:val="1"/>
@@ -1481,6 +1498,7 @@
         </w:tabs>
         <w:ind w:left="2520" w:hanging="360"/>
       </w:pPr>
+      <w:rPr/>
     </w:lvl>
     <w:lvl w:ilvl="6">
       <w:start w:val="1"/>
@@ -1493,6 +1511,7 @@
         </w:tabs>
         <w:ind w:left="2880" w:hanging="360"/>
       </w:pPr>
+      <w:rPr/>
     </w:lvl>
     <w:lvl w:ilvl="7">
       <w:start w:val="1"/>
@@ -1505,6 +1524,7 @@
         </w:tabs>
         <w:ind w:left="3240" w:hanging="360"/>
       </w:pPr>
+      <w:rPr/>
     </w:lvl>
     <w:lvl w:ilvl="8">
       <w:start w:val="1"/>
@@ -1517,6 +1537,7 @@
         </w:tabs>
         <w:ind w:left="3600" w:hanging="360"/>
       </w:pPr>
+      <w:rPr/>
     </w:lvl>
   </w:abstractNum>
   <w:abstractNum w:abstractNumId="3">
@@ -1546,6 +1567,7 @@
         </w:tabs>
         <w:ind w:left="1080" w:hanging="360"/>
       </w:pPr>
+      <w:rPr/>
     </w:lvl>
     <w:lvl w:ilvl="2">
       <w:start w:val="1"/>
@@ -1558,6 +1580,7 @@
         </w:tabs>
         <w:ind w:left="1440" w:hanging="360"/>
       </w:pPr>
+      <w:rPr/>
     </w:lvl>
     <w:lvl w:ilvl="3">
       <w:start w:val="1"/>
@@ -1570,6 +1593,7 @@
         </w:tabs>
         <w:ind w:left="1800" w:hanging="360"/>
       </w:pPr>
+      <w:rPr/>
     </w:lvl>
     <w:lvl w:ilvl="4">
       <w:start w:val="1"/>
@@ -1582,6 +1606,7 @@
         </w:tabs>
         <w:ind w:left="2160" w:hanging="360"/>
       </w:pPr>
+      <w:rPr/>
     </w:lvl>
     <w:lvl w:ilvl="5">
       <w:start w:val="1"/>
@@ -1594,6 +1619,7 @@
         </w:tabs>
         <w:ind w:left="2520" w:hanging="360"/>
       </w:pPr>
+      <w:rPr/>
     </w:lvl>
     <w:lvl w:ilvl="6">
       <w:start w:val="1"/>
@@ -1606,6 +1632,7 @@
         </w:tabs>
         <w:ind w:left="2880" w:hanging="360"/>
       </w:pPr>
+      <w:rPr/>
     </w:lvl>
     <w:lvl w:ilvl="7">
       <w:start w:val="1"/>
@@ -1618,6 +1645,7 @@
         </w:tabs>
         <w:ind w:left="3240" w:hanging="360"/>
       </w:pPr>
+      <w:rPr/>
     </w:lvl>
     <w:lvl w:ilvl="8">
       <w:start w:val="1"/>
@@ -1630,6 +1658,7 @@
         </w:tabs>
         <w:ind w:left="3600" w:hanging="360"/>
       </w:pPr>
+      <w:rPr/>
     </w:lvl>
   </w:abstractNum>
   <w:abstractNum w:abstractNumId="4">
@@ -1657,6 +1686,7 @@
         </w:tabs>
         <w:ind w:left="1080" w:hanging="360"/>
       </w:pPr>
+      <w:rPr/>
     </w:lvl>
     <w:lvl w:ilvl="2">
       <w:start w:val="1"/>
@@ -1669,6 +1699,7 @@
         </w:tabs>
         <w:ind w:left="1440" w:hanging="360"/>
       </w:pPr>
+      <w:rPr/>
     </w:lvl>
     <w:lvl w:ilvl="3">
       <w:start w:val="1"/>
@@ -1681,6 +1712,7 @@
         </w:tabs>
         <w:ind w:left="1800" w:hanging="360"/>
       </w:pPr>
+      <w:rPr/>
     </w:lvl>
     <w:lvl w:ilvl="4">
       <w:start w:val="1"/>
@@ -1693,6 +1725,7 @@
         </w:tabs>
         <w:ind w:left="2160" w:hanging="360"/>
       </w:pPr>
+      <w:rPr/>
     </w:lvl>
     <w:lvl w:ilvl="5">
       <w:start w:val="1"/>
@@ -1705,6 +1738,7 @@
         </w:tabs>
         <w:ind w:left="2520" w:hanging="360"/>
       </w:pPr>
+      <w:rPr/>
     </w:lvl>
     <w:lvl w:ilvl="6">
       <w:start w:val="1"/>
@@ -1717,6 +1751,7 @@
         </w:tabs>
         <w:ind w:left="2880" w:hanging="360"/>
       </w:pPr>
+      <w:rPr/>
     </w:lvl>
     <w:lvl w:ilvl="7">
       <w:start w:val="1"/>
@@ -1729,6 +1764,7 @@
         </w:tabs>
         <w:ind w:left="3240" w:hanging="360"/>
       </w:pPr>
+      <w:rPr/>
     </w:lvl>
     <w:lvl w:ilvl="8">
       <w:start w:val="1"/>
@@ -1741,6 +1777,7 @@
         </w:tabs>
         <w:ind w:left="3600" w:hanging="360"/>
       </w:pPr>
+      <w:rPr/>
     </w:lvl>
   </w:abstractNum>
   <w:abstractNum w:abstractNumId="5">
@@ -1768,6 +1805,7 @@
         </w:tabs>
         <w:ind w:left="1080" w:hanging="360"/>
       </w:pPr>
+      <w:rPr/>
     </w:lvl>
     <w:lvl w:ilvl="2">
       <w:start w:val="1"/>
@@ -1780,6 +1818,7 @@
         </w:tabs>
         <w:ind w:left="1440" w:hanging="360"/>
       </w:pPr>
+      <w:rPr/>
     </w:lvl>
     <w:lvl w:ilvl="3">
       <w:start w:val="1"/>
@@ -1792,6 +1831,7 @@
         </w:tabs>
         <w:ind w:left="1800" w:hanging="360"/>
       </w:pPr>
+      <w:rPr/>
     </w:lvl>
     <w:lvl w:ilvl="4">
       <w:start w:val="1"/>
@@ -1804,6 +1844,7 @@
         </w:tabs>
         <w:ind w:left="2160" w:hanging="360"/>
       </w:pPr>
+      <w:rPr/>
     </w:lvl>
     <w:lvl w:ilvl="5">
       <w:start w:val="1"/>
@@ -1816,6 +1857,7 @@
         </w:tabs>
         <w:ind w:left="2520" w:hanging="360"/>
       </w:pPr>
+      <w:rPr/>
     </w:lvl>
     <w:lvl w:ilvl="6">
       <w:start w:val="1"/>
@@ -1828,6 +1870,7 @@
         </w:tabs>
         <w:ind w:left="2880" w:hanging="360"/>
       </w:pPr>
+      <w:rPr/>
     </w:lvl>
     <w:lvl w:ilvl="7">
       <w:start w:val="1"/>
@@ -1840,6 +1883,7 @@
         </w:tabs>
         <w:ind w:left="3240" w:hanging="360"/>
       </w:pPr>
+      <w:rPr/>
     </w:lvl>
     <w:lvl w:ilvl="8">
       <w:start w:val="1"/>
@@ -1852,6 +1896,7 @@
         </w:tabs>
         <w:ind w:left="3600" w:hanging="360"/>
       </w:pPr>
+      <w:rPr/>
     </w:lvl>
   </w:abstractNum>
   <w:abstractNum w:abstractNumId="6">
@@ -1879,6 +1924,7 @@
         </w:tabs>
         <w:ind w:left="1080" w:hanging="360"/>
       </w:pPr>
+      <w:rPr/>
     </w:lvl>
     <w:lvl w:ilvl="2">
       <w:start w:val="1"/>
@@ -1891,6 +1937,7 @@
         </w:tabs>
         <w:ind w:left="1440" w:hanging="360"/>
       </w:pPr>
+      <w:rPr/>
     </w:lvl>
     <w:lvl w:ilvl="3">
       <w:start w:val="1"/>
@@ -1903,6 +1950,7 @@
         </w:tabs>
         <w:ind w:left="1800" w:hanging="360"/>
       </w:pPr>
+      <w:rPr/>
     </w:lvl>
     <w:lvl w:ilvl="4">
       <w:start w:val="1"/>
@@ -1915,6 +1963,7 @@
         </w:tabs>
         <w:ind w:left="2160" w:hanging="360"/>
       </w:pPr>
+      <w:rPr/>
     </w:lvl>
     <w:lvl w:ilvl="5">
       <w:start w:val="1"/>
@@ -1927,6 +1976,7 @@
         </w:tabs>
         <w:ind w:left="2520" w:hanging="360"/>
       </w:pPr>
+      <w:rPr/>
     </w:lvl>
     <w:lvl w:ilvl="6">
       <w:start w:val="1"/>
@@ -1939,6 +1989,7 @@
         </w:tabs>
         <w:ind w:left="2880" w:hanging="360"/>
       </w:pPr>
+      <w:rPr/>
     </w:lvl>
     <w:lvl w:ilvl="7">
       <w:start w:val="1"/>
@@ -1951,6 +2002,7 @@
         </w:tabs>
         <w:ind w:left="3240" w:hanging="360"/>
       </w:pPr>
+      <w:rPr/>
     </w:lvl>
     <w:lvl w:ilvl="8">
       <w:start w:val="1"/>
@@ -1963,6 +2015,7 @@
         </w:tabs>
         <w:ind w:left="3600" w:hanging="360"/>
       </w:pPr>
+      <w:rPr/>
     </w:lvl>
   </w:abstractNum>
   <w:abstractNum w:abstractNumId="7">
@@ -2113,7 +2166,7 @@
   <w:docDefaults>
     <w:rPrDefault>
       <w:rPr>
-        <w:rFonts w:ascii="Cambria" w:hAnsi="Cambria" w:eastAsia="ＭＳ 明朝" w:cs="" w:asciiTheme="minorHAnsi" w:cstheme="minorBidi" w:eastAsiaTheme="minorEastAsia" w:hAnsiTheme="minorHAnsi"/>
+        <w:rFonts w:ascii="Cambria" w:hAnsi="Cambria" w:eastAsia="" w:cs="" w:asciiTheme="minorHAnsi" w:cstheme="minorBidi" w:eastAsiaTheme="minorEastAsia" w:hAnsiTheme="minorHAnsi"/>
         <w:sz w:val="22"/>
         <w:szCs w:val="22"/>
         <w:lang w:val="en-US" w:eastAsia="en-US" w:bidi="ar-SA"/>
@@ -2270,12 +2323,13 @@
     <w:rsid w:val="00fc693f"/>
     <w:pPr>
       <w:widowControl/>
+      <w:suppressAutoHyphens w:val="true"/>
       <w:bidi w:val="0"/>
       <w:spacing w:lineRule="auto" w:line="276" w:before="0" w:after="200"/>
       <w:jc w:val="left"/>
     </w:pPr>
     <w:rPr>
-      <w:rFonts w:ascii="Cambria" w:hAnsi="Cambria" w:eastAsia="ＭＳ 明朝" w:cs="" w:asciiTheme="minorHAnsi" w:cstheme="minorBidi" w:eastAsiaTheme="minorEastAsia" w:hAnsiTheme="minorHAnsi"/>
+      <w:rFonts w:ascii="Cambria" w:hAnsi="Cambria" w:eastAsia="" w:cs="" w:asciiTheme="minorHAnsi" w:cstheme="minorBidi" w:eastAsiaTheme="minorEastAsia" w:hAnsiTheme="minorHAnsi"/>
       <w:color w:val="auto"/>
       <w:kern w:val="0"/>
       <w:sz w:val="22"/>
@@ -2298,7 +2352,7 @@
       <w:outlineLvl w:val="0"/>
     </w:pPr>
     <w:rPr>
-      <w:rFonts w:ascii="Calibri" w:hAnsi="Calibri" w:eastAsia="ＭＳ ゴシック" w:cs="" w:asciiTheme="majorHAnsi" w:cstheme="majorBidi" w:eastAsiaTheme="majorEastAsia" w:hAnsiTheme="majorHAnsi"/>
+      <w:rFonts w:ascii="Calibri" w:hAnsi="Calibri" w:eastAsia="" w:cs="" w:asciiTheme="majorHAnsi" w:cstheme="majorBidi" w:eastAsiaTheme="majorEastAsia" w:hAnsiTheme="majorHAnsi"/>
       <w:b/>
       <w:bCs/>
       <w:color w:themeColor="accent1" w:themeShade="bf" w:val="365F91"/>
@@ -2322,7 +2376,7 @@
       <w:outlineLvl w:val="1"/>
     </w:pPr>
     <w:rPr>
-      <w:rFonts w:ascii="Calibri" w:hAnsi="Calibri" w:eastAsia="ＭＳ ゴシック" w:cs="" w:asciiTheme="majorHAnsi" w:cstheme="majorBidi" w:eastAsiaTheme="majorEastAsia" w:hAnsiTheme="majorHAnsi"/>
+      <w:rFonts w:ascii="Calibri" w:hAnsi="Calibri" w:eastAsia="" w:cs="" w:asciiTheme="majorHAnsi" w:cstheme="majorBidi" w:eastAsiaTheme="majorEastAsia" w:hAnsiTheme="majorHAnsi"/>
       <w:b/>
       <w:bCs/>
       <w:color w:themeColor="accent1" w:val="4F81BD"/>
@@ -2346,7 +2400,7 @@
       <w:outlineLvl w:val="2"/>
     </w:pPr>
     <w:rPr>
-      <w:rFonts w:ascii="Calibri" w:hAnsi="Calibri" w:eastAsia="ＭＳ ゴシック" w:cs="" w:asciiTheme="majorHAnsi" w:cstheme="majorBidi" w:eastAsiaTheme="majorEastAsia" w:hAnsiTheme="majorHAnsi"/>
+      <w:rFonts w:ascii="Calibri" w:hAnsi="Calibri" w:eastAsia="" w:cs="" w:asciiTheme="majorHAnsi" w:cstheme="majorBidi" w:eastAsiaTheme="majorEastAsia" w:hAnsiTheme="majorHAnsi"/>
       <w:b/>
       <w:bCs/>
       <w:color w:themeColor="accent1" w:val="4F81BD"/>
@@ -2369,7 +2423,7 @@
       <w:outlineLvl w:val="3"/>
     </w:pPr>
     <w:rPr>
-      <w:rFonts w:ascii="Calibri" w:hAnsi="Calibri" w:eastAsia="ＭＳ ゴシック" w:cs="" w:asciiTheme="majorHAnsi" w:cstheme="majorBidi" w:eastAsiaTheme="majorEastAsia" w:hAnsiTheme="majorHAnsi"/>
+      <w:rFonts w:ascii="Calibri" w:hAnsi="Calibri" w:eastAsia="" w:cs="" w:asciiTheme="majorHAnsi" w:cstheme="majorBidi" w:eastAsiaTheme="majorEastAsia" w:hAnsiTheme="majorHAnsi"/>
       <w:b/>
       <w:bCs/>
       <w:i/>
@@ -2394,7 +2448,7 @@
       <w:outlineLvl w:val="4"/>
     </w:pPr>
     <w:rPr>
-      <w:rFonts w:ascii="Calibri" w:hAnsi="Calibri" w:eastAsia="ＭＳ ゴシック" w:cs="" w:asciiTheme="majorHAnsi" w:cstheme="majorBidi" w:eastAsiaTheme="majorEastAsia" w:hAnsiTheme="majorHAnsi"/>
+      <w:rFonts w:ascii="Calibri" w:hAnsi="Calibri" w:eastAsia="" w:cs="" w:asciiTheme="majorHAnsi" w:cstheme="majorBidi" w:eastAsiaTheme="majorEastAsia" w:hAnsiTheme="majorHAnsi"/>
       <w:color w:themeColor="accent1" w:themeShade="7f" w:val="243F60"/>
     </w:rPr>
   </w:style>
@@ -2415,7 +2469,7 @@
       <w:outlineLvl w:val="5"/>
     </w:pPr>
     <w:rPr>
-      <w:rFonts w:ascii="Calibri" w:hAnsi="Calibri" w:eastAsia="ＭＳ ゴシック" w:cs="" w:asciiTheme="majorHAnsi" w:cstheme="majorBidi" w:eastAsiaTheme="majorEastAsia" w:hAnsiTheme="majorHAnsi"/>
+      <w:rFonts w:ascii="Calibri" w:hAnsi="Calibri" w:eastAsia="" w:cs="" w:asciiTheme="majorHAnsi" w:cstheme="majorBidi" w:eastAsiaTheme="majorEastAsia" w:hAnsiTheme="majorHAnsi"/>
       <w:i/>
       <w:iCs/>
       <w:color w:themeColor="accent1" w:themeShade="7f" w:val="243F60"/>
@@ -2438,7 +2492,7 @@
       <w:outlineLvl w:val="6"/>
     </w:pPr>
     <w:rPr>
-      <w:rFonts w:ascii="Calibri" w:hAnsi="Calibri" w:eastAsia="ＭＳ ゴシック" w:cs="" w:asciiTheme="majorHAnsi" w:cstheme="majorBidi" w:eastAsiaTheme="majorEastAsia" w:hAnsiTheme="majorHAnsi"/>
+      <w:rFonts w:ascii="Calibri" w:hAnsi="Calibri" w:eastAsia="" w:cs="" w:asciiTheme="majorHAnsi" w:cstheme="majorBidi" w:eastAsiaTheme="majorEastAsia" w:hAnsiTheme="majorHAnsi"/>
       <w:i/>
       <w:iCs/>
       <w:color w:themeColor="text1" w:themeTint="bf" w:val="404040"/>
@@ -2461,7 +2515,7 @@
       <w:outlineLvl w:val="7"/>
     </w:pPr>
     <w:rPr>
-      <w:rFonts w:ascii="Calibri" w:hAnsi="Calibri" w:eastAsia="ＭＳ ゴシック" w:cs="" w:asciiTheme="majorHAnsi" w:cstheme="majorBidi" w:eastAsiaTheme="majorEastAsia" w:hAnsiTheme="majorHAnsi"/>
+      <w:rFonts w:ascii="Calibri" w:hAnsi="Calibri" w:eastAsia="" w:cs="" w:asciiTheme="majorHAnsi" w:cstheme="majorBidi" w:eastAsiaTheme="majorEastAsia" w:hAnsiTheme="majorHAnsi"/>
       <w:color w:themeColor="accent1" w:val="4F81BD"/>
       <w:sz w:val="20"/>
       <w:szCs w:val="20"/>
@@ -2484,7 +2538,7 @@
       <w:outlineLvl w:val="8"/>
     </w:pPr>
     <w:rPr>
-      <w:rFonts w:ascii="Calibri" w:hAnsi="Calibri" w:eastAsia="ＭＳ ゴシック" w:cs="" w:asciiTheme="majorHAnsi" w:cstheme="majorBidi" w:eastAsiaTheme="majorEastAsia" w:hAnsiTheme="majorHAnsi"/>
+      <w:rFonts w:ascii="Calibri" w:hAnsi="Calibri" w:eastAsia="" w:cs="" w:asciiTheme="majorHAnsi" w:cstheme="majorBidi" w:eastAsiaTheme="majorEastAsia" w:hAnsiTheme="majorHAnsi"/>
       <w:i/>
       <w:iCs/>
       <w:color w:themeColor="text1" w:themeTint="bf" w:val="404040"/>
@@ -2526,7 +2580,7 @@
     <w:qFormat/>
     <w:rsid w:val="00fc693f"/>
     <w:rPr>
-      <w:rFonts w:ascii="Calibri" w:hAnsi="Calibri" w:eastAsia="ＭＳ ゴシック" w:cs="" w:asciiTheme="majorHAnsi" w:cstheme="majorBidi" w:eastAsiaTheme="majorEastAsia" w:hAnsiTheme="majorHAnsi"/>
+      <w:rFonts w:ascii="Calibri" w:hAnsi="Calibri" w:eastAsia="" w:cs="" w:asciiTheme="majorHAnsi" w:cstheme="majorBidi" w:eastAsiaTheme="majorEastAsia" w:hAnsiTheme="majorHAnsi"/>
       <w:b/>
       <w:bCs/>
       <w:color w:themeColor="accent1" w:themeShade="bf" w:val="365F91"/>
@@ -2542,7 +2596,7 @@
     <w:qFormat/>
     <w:rsid w:val="00fc693f"/>
     <w:rPr>
-      <w:rFonts w:ascii="Calibri" w:hAnsi="Calibri" w:eastAsia="ＭＳ ゴシック" w:cs="" w:asciiTheme="majorHAnsi" w:cstheme="majorBidi" w:eastAsiaTheme="majorEastAsia" w:hAnsiTheme="majorHAnsi"/>
+      <w:rFonts w:ascii="Calibri" w:hAnsi="Calibri" w:eastAsia="" w:cs="" w:asciiTheme="majorHAnsi" w:cstheme="majorBidi" w:eastAsiaTheme="majorEastAsia" w:hAnsiTheme="majorHAnsi"/>
       <w:b/>
       <w:bCs/>
       <w:color w:themeColor="accent1" w:val="4F81BD"/>
@@ -2558,7 +2612,7 @@
     <w:qFormat/>
     <w:rsid w:val="00fc693f"/>
     <w:rPr>
-      <w:rFonts w:ascii="Calibri" w:hAnsi="Calibri" w:eastAsia="ＭＳ ゴシック" w:cs="" w:asciiTheme="majorHAnsi" w:cstheme="majorBidi" w:eastAsiaTheme="majorEastAsia" w:hAnsiTheme="majorHAnsi"/>
+      <w:rFonts w:ascii="Calibri" w:hAnsi="Calibri" w:eastAsia="" w:cs="" w:asciiTheme="majorHAnsi" w:cstheme="majorBidi" w:eastAsiaTheme="majorEastAsia" w:hAnsiTheme="majorHAnsi"/>
       <w:b/>
       <w:bCs/>
       <w:color w:themeColor="accent1" w:val="4F81BD"/>
@@ -2572,7 +2626,7 @@
     <w:qFormat/>
     <w:rsid w:val="00fc693f"/>
     <w:rPr>
-      <w:rFonts w:ascii="Calibri" w:hAnsi="Calibri" w:eastAsia="ＭＳ ゴシック" w:cs="" w:asciiTheme="majorHAnsi" w:cstheme="majorBidi" w:eastAsiaTheme="majorEastAsia" w:hAnsiTheme="majorHAnsi"/>
+      <w:rFonts w:ascii="Calibri" w:hAnsi="Calibri" w:eastAsia="" w:cs="" w:asciiTheme="majorHAnsi" w:cstheme="majorBidi" w:eastAsiaTheme="majorEastAsia" w:hAnsiTheme="majorHAnsi"/>
       <w:color w:themeColor="text2" w:themeShade="bf" w:val="17365D"/>
       <w:spacing w:val="5"/>
       <w:kern w:val="2"/>
@@ -2588,7 +2642,7 @@
     <w:qFormat/>
     <w:rsid w:val="00fc693f"/>
     <w:rPr>
-      <w:rFonts w:ascii="Calibri" w:hAnsi="Calibri" w:eastAsia="ＭＳ ゴシック" w:cs="" w:asciiTheme="majorHAnsi" w:cstheme="majorBidi" w:eastAsiaTheme="majorEastAsia" w:hAnsiTheme="majorHAnsi"/>
+      <w:rFonts w:ascii="Calibri" w:hAnsi="Calibri" w:eastAsia="" w:cs="" w:asciiTheme="majorHAnsi" w:cstheme="majorBidi" w:eastAsiaTheme="majorEastAsia" w:hAnsiTheme="majorHAnsi"/>
       <w:i/>
       <w:iCs/>
       <w:color w:themeColor="accent1" w:val="4F81BD"/>
@@ -2661,7 +2715,7 @@
     <w:qFormat/>
     <w:rsid w:val="00fc693f"/>
     <w:rPr>
-      <w:rFonts w:ascii="Calibri" w:hAnsi="Calibri" w:eastAsia="ＭＳ ゴシック" w:cs="" w:asciiTheme="majorHAnsi" w:cstheme="majorBidi" w:eastAsiaTheme="majorEastAsia" w:hAnsiTheme="majorHAnsi"/>
+      <w:rFonts w:ascii="Calibri" w:hAnsi="Calibri" w:eastAsia="" w:cs="" w:asciiTheme="majorHAnsi" w:cstheme="majorBidi" w:eastAsiaTheme="majorEastAsia" w:hAnsiTheme="majorHAnsi"/>
       <w:b/>
       <w:bCs/>
       <w:i/>
@@ -2678,7 +2732,7 @@
     <w:qFormat/>
     <w:rsid w:val="00fc693f"/>
     <w:rPr>
-      <w:rFonts w:ascii="Calibri" w:hAnsi="Calibri" w:eastAsia="ＭＳ ゴシック" w:cs="" w:asciiTheme="majorHAnsi" w:cstheme="majorBidi" w:eastAsiaTheme="majorEastAsia" w:hAnsiTheme="majorHAnsi"/>
+      <w:rFonts w:ascii="Calibri" w:hAnsi="Calibri" w:eastAsia="" w:cs="" w:asciiTheme="majorHAnsi" w:cstheme="majorBidi" w:eastAsiaTheme="majorEastAsia" w:hAnsiTheme="majorHAnsi"/>
       <w:color w:themeColor="accent1" w:themeShade="7f" w:val="243F60"/>
     </w:rPr>
   </w:style>
@@ -2691,7 +2745,7 @@
     <w:qFormat/>
     <w:rsid w:val="00fc693f"/>
     <w:rPr>
-      <w:rFonts w:ascii="Calibri" w:hAnsi="Calibri" w:eastAsia="ＭＳ ゴシック" w:cs="" w:asciiTheme="majorHAnsi" w:cstheme="majorBidi" w:eastAsiaTheme="majorEastAsia" w:hAnsiTheme="majorHAnsi"/>
+      <w:rFonts w:ascii="Calibri" w:hAnsi="Calibri" w:eastAsia="" w:cs="" w:asciiTheme="majorHAnsi" w:cstheme="majorBidi" w:eastAsiaTheme="majorEastAsia" w:hAnsiTheme="majorHAnsi"/>
       <w:i/>
       <w:iCs/>
       <w:color w:themeColor="accent1" w:themeShade="7f" w:val="243F60"/>
@@ -2706,7 +2760,7 @@
     <w:qFormat/>
     <w:rsid w:val="00fc693f"/>
     <w:rPr>
-      <w:rFonts w:ascii="Calibri" w:hAnsi="Calibri" w:eastAsia="ＭＳ ゴシック" w:cs="" w:asciiTheme="majorHAnsi" w:cstheme="majorBidi" w:eastAsiaTheme="majorEastAsia" w:hAnsiTheme="majorHAnsi"/>
+      <w:rFonts w:ascii="Calibri" w:hAnsi="Calibri" w:eastAsia="" w:cs="" w:asciiTheme="majorHAnsi" w:cstheme="majorBidi" w:eastAsiaTheme="majorEastAsia" w:hAnsiTheme="majorHAnsi"/>
       <w:i/>
       <w:iCs/>
       <w:color w:themeColor="text1" w:themeTint="bf" w:val="404040"/>
@@ -2721,7 +2775,7 @@
     <w:qFormat/>
     <w:rsid w:val="00fc693f"/>
     <w:rPr>
-      <w:rFonts w:ascii="Calibri" w:hAnsi="Calibri" w:eastAsia="ＭＳ ゴシック" w:cs="" w:asciiTheme="majorHAnsi" w:cstheme="majorBidi" w:eastAsiaTheme="majorEastAsia" w:hAnsiTheme="majorHAnsi"/>
+      <w:rFonts w:ascii="Calibri" w:hAnsi="Calibri" w:eastAsia="" w:cs="" w:asciiTheme="majorHAnsi" w:cstheme="majorBidi" w:eastAsiaTheme="majorEastAsia" w:hAnsiTheme="majorHAnsi"/>
       <w:color w:themeColor="accent1" w:val="4F81BD"/>
       <w:sz w:val="20"/>
       <w:szCs w:val="20"/>
@@ -2736,7 +2790,7 @@
     <w:qFormat/>
     <w:rsid w:val="00fc693f"/>
     <w:rPr>
-      <w:rFonts w:ascii="Calibri" w:hAnsi="Calibri" w:eastAsia="ＭＳ ゴシック" w:cs="" w:asciiTheme="majorHAnsi" w:cstheme="majorBidi" w:eastAsiaTheme="majorEastAsia" w:hAnsiTheme="majorHAnsi"/>
+      <w:rFonts w:ascii="Calibri" w:hAnsi="Calibri" w:eastAsia="" w:cs="" w:asciiTheme="majorHAnsi" w:cstheme="majorBidi" w:eastAsiaTheme="majorEastAsia" w:hAnsiTheme="majorHAnsi"/>
       <w:i/>
       <w:iCs/>
       <w:color w:themeColor="text1" w:themeTint="bf" w:val="404040"/>
@@ -2966,12 +3020,13 @@
     <w:rsid w:val="00fc693f"/>
     <w:pPr>
       <w:widowControl/>
+      <w:suppressAutoHyphens w:val="true"/>
       <w:bidi w:val="0"/>
       <w:spacing w:lineRule="auto" w:line="240" w:before="0" w:after="0"/>
       <w:jc w:val="left"/>
     </w:pPr>
     <w:rPr>
-      <w:rFonts w:ascii="Cambria" w:hAnsi="Cambria" w:eastAsia="ＭＳ 明朝" w:cs="" w:asciiTheme="minorHAnsi" w:cstheme="minorBidi" w:eastAsiaTheme="minorEastAsia" w:hAnsiTheme="minorHAnsi"/>
+      <w:rFonts w:ascii="Cambria" w:hAnsi="Cambria" w:eastAsia="" w:cs="" w:asciiTheme="minorHAnsi" w:cstheme="minorBidi" w:eastAsiaTheme="minorEastAsia" w:hAnsiTheme="minorHAnsi"/>
       <w:color w:val="auto"/>
       <w:kern w:val="0"/>
       <w:sz w:val="22"/>
@@ -2995,7 +3050,7 @@
       <w:contextualSpacing/>
     </w:pPr>
     <w:rPr>
-      <w:rFonts w:ascii="Calibri" w:hAnsi="Calibri" w:eastAsia="ＭＳ ゴシック" w:cs="" w:asciiTheme="majorHAnsi" w:cstheme="majorBidi" w:eastAsiaTheme="majorEastAsia" w:hAnsiTheme="majorHAnsi"/>
+      <w:rFonts w:ascii="Calibri" w:hAnsi="Calibri" w:eastAsia="" w:cs="" w:asciiTheme="majorHAnsi" w:cstheme="majorBidi" w:eastAsiaTheme="majorEastAsia" w:hAnsiTheme="majorHAnsi"/>
       <w:color w:themeColor="text2" w:themeShade="bf" w:val="17365D"/>
       <w:spacing w:val="5"/>
       <w:kern w:val="2"/>
@@ -3013,7 +3068,7 @@
     <w:rsid w:val="00fc693f"/>
     <w:pPr/>
     <w:rPr>
-      <w:rFonts w:ascii="Calibri" w:hAnsi="Calibri" w:eastAsia="ＭＳ ゴシック" w:cs="" w:asciiTheme="majorHAnsi" w:cstheme="majorBidi" w:eastAsiaTheme="majorEastAsia" w:hAnsiTheme="majorHAnsi"/>
+      <w:rFonts w:ascii="Calibri" w:hAnsi="Calibri" w:eastAsia="" w:cs="" w:asciiTheme="majorHAnsi" w:cstheme="majorBidi" w:eastAsiaTheme="majorEastAsia" w:hAnsiTheme="majorHAnsi"/>
       <w:i/>
       <w:iCs/>
       <w:color w:themeColor="accent1" w:val="4F81BD"/>
@@ -3246,12 +3301,13 @@
         <w:tab w:val="left" w:pos="3456" w:leader="none"/>
         <w:tab w:val="left" w:pos="4032" w:leader="none"/>
       </w:tabs>
+      <w:suppressAutoHyphens w:val="true"/>
       <w:bidi w:val="0"/>
       <w:spacing w:lineRule="auto" w:line="276" w:before="0" w:after="200"/>
       <w:jc w:val="left"/>
     </w:pPr>
     <w:rPr>
-      <w:rFonts w:ascii="Courier" w:hAnsi="Courier" w:eastAsia="ＭＳ 明朝" w:cs="" w:cstheme="minorBidi" w:eastAsiaTheme="minorEastAsia"/>
+      <w:rFonts w:ascii="Courier" w:hAnsi="Courier" w:eastAsia="" w:cs="" w:cstheme="minorBidi" w:eastAsiaTheme="minorEastAsia"/>
       <w:color w:val="auto"/>
       <w:kern w:val="0"/>
       <w:sz w:val="20"/>
@@ -6449,7 +6505,6 @@
       <w:pPr>
         <w:spacing w:before="0" w:after="0" w:line="240" w:lineRule="auto"/>
       </w:pPr>
-      <w:rPr/>
       <w:tblPr/>
       <w:tcPr>
         <w:tcBorders>
@@ -6595,7 +6650,6 @@
       <w:pPr>
         <w:spacing w:before="0" w:after="0" w:line="240" w:lineRule="auto"/>
       </w:pPr>
-      <w:rPr/>
       <w:tblPr/>
       <w:tcPr>
         <w:tcBorders>
@@ -6741,7 +6795,6 @@
       <w:pPr>
         <w:spacing w:before="0" w:after="0" w:line="240" w:lineRule="auto"/>
       </w:pPr>
-      <w:rPr/>
       <w:tblPr/>
       <w:tcPr>
         <w:tcBorders>
@@ -6887,7 +6940,6 @@
       <w:pPr>
         <w:spacing w:before="0" w:after="0" w:line="240" w:lineRule="auto"/>
       </w:pPr>
-      <w:rPr/>
       <w:tblPr/>
       <w:tcPr>
         <w:tcBorders>
@@ -7033,7 +7085,6 @@
       <w:pPr>
         <w:spacing w:before="0" w:after="0" w:line="240" w:lineRule="auto"/>
       </w:pPr>
-      <w:rPr/>
       <w:tblPr/>
       <w:tcPr>
         <w:tcBorders>
@@ -7179,7 +7230,6 @@
       <w:pPr>
         <w:spacing w:before="0" w:after="0" w:line="240" w:lineRule="auto"/>
       </w:pPr>
-      <w:rPr/>
       <w:tblPr/>
       <w:tcPr>
         <w:tcBorders>
@@ -7325,7 +7375,6 @@
       <w:pPr>
         <w:spacing w:before="0" w:after="0" w:line="240" w:lineRule="auto"/>
       </w:pPr>
-      <w:rPr/>
       <w:tblPr/>
       <w:tcPr>
         <w:tcBorders>

</xml_diff>